<commit_message>
New translations onboarding video script_my social media .docx (Malay)
</commit_message>
<xml_diff>
--- a/translations/parent_text_v2_malaysia/ms/ms_Onboarding Video Script_MY Social Media .docx
+++ b/translations/parent_text_v2_malaysia/ms/ms_Onboarding Video Script_MY Social Media .docx
@@ -99,7 +99,7 @@
             <w:bookmarkStart w:colFirst="0" w:colLast="0" w:name="_c3t7chvknha5" w:id="1"/>
             <w:bookmarkEnd w:id="1"/>
             <w:r>
-              <w:t xml:space="preserve">Module: Onboarding</w:t>
+              <w:t xml:space="preserve">Modul: Pengenalan</w:t>
             </w:r>
           </w:p>
         </w:tc>
@@ -223,7 +223,7 @@
               <w:pStyle w:val="P68B1DB1-Normal4"/>
             </w:pPr>
             <w:r>
-              <w:t xml:space="preserve">Welcome to Naungan Kasih Text! </w:t>
+              <w:t xml:space="preserve">Selamat datang ke Naungan Kasih Text! </w:t>
             </w:r>
           </w:p>
           <w:p>

</xml_diff>